<commit_message>
Added Team Work Section
</commit_message>
<xml_diff>
--- a/Final Report/Final Report - File Synchroniser.docx
+++ b/Final Report/Final Report - File Synchroniser.docx
@@ -1226,7 +1226,7 @@
           <w:noProof/>
         </w:rPr>
         <w:drawing>
-          <wp:anchor distT="0" distB="0" distL="114300" distR="114300" simplePos="0" relativeHeight="251657216" behindDoc="1" locked="0" layoutInCell="1" allowOverlap="1">
+          <wp:anchor distT="0" distB="0" distL="114300" distR="114300" simplePos="0" relativeHeight="251656192" behindDoc="1" locked="0" layoutInCell="1" allowOverlap="1">
             <wp:simplePos x="0" y="0"/>
             <wp:positionH relativeFrom="column">
               <wp:posOffset>4945380</wp:posOffset>
@@ -1494,7 +1494,7 @@
         <mc:AlternateContent>
           <mc:Choice Requires="wpg">
             <w:drawing>
-              <wp:anchor distT="0" distB="0" distL="114300" distR="114300" simplePos="0" relativeHeight="251661312" behindDoc="0" locked="0" layoutInCell="1" allowOverlap="1">
+              <wp:anchor distT="0" distB="0" distL="114300" distR="114300" simplePos="0" relativeHeight="251660288" behindDoc="0" locked="0" layoutInCell="1" allowOverlap="1">
                 <wp:simplePos x="0" y="0"/>
                 <wp:positionH relativeFrom="margin">
                   <wp:align>left</wp:align>
@@ -1650,7 +1650,7 @@
           </mc:Choice>
           <mc:Fallback>
             <w:pict>
-              <v:group id="Group 5" o:spid="_x0000_s1026" style="position:absolute;margin-left:0;margin-top:146.75pt;width:438pt;height:108.6pt;z-index:251661312;mso-position-horizontal:left;mso-position-horizontal-relative:margin;mso-width-relative:margin;mso-height-relative:margin" coordsize="48006,10287" o:gfxdata="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">
+              <v:group id="Group 5" o:spid="_x0000_s1026" style="position:absolute;margin-left:0;margin-top:146.75pt;width:438pt;height:108.6pt;z-index:251660288;mso-position-horizontal:left;mso-position-horizontal-relative:margin;mso-width-relative:margin;mso-height-relative:margin" coordsize="48006,10287" o:gfxdata="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">
                 <v:shapetype id="_x0000_t75" coordsize="21600,21600" o:spt="75" o:preferrelative="t" path="m@4@5l@4@11@9@11@9@5xe" filled="f" stroked="f">
                   <v:stroke joinstyle="miter"/>
                   <v:formulas>
@@ -1928,7 +1928,7 @@
           <w:sz w:val="24"/>
         </w:rPr>
         <w:drawing>
-          <wp:anchor distT="0" distB="0" distL="114300" distR="114300" simplePos="0" relativeHeight="251662336" behindDoc="1" locked="0" layoutInCell="1" allowOverlap="1">
+          <wp:anchor distT="0" distB="0" distL="114300" distR="114300" simplePos="0" relativeHeight="251661312" behindDoc="1" locked="0" layoutInCell="1" allowOverlap="1">
             <wp:simplePos x="0" y="0"/>
             <wp:positionH relativeFrom="column">
               <wp:posOffset>4853940</wp:posOffset>
@@ -2492,7 +2492,7 @@
         </w:rPr>
         <w:lastRenderedPageBreak/>
         <w:drawing>
-          <wp:anchor distT="0" distB="0" distL="114300" distR="114300" simplePos="0" relativeHeight="251663360" behindDoc="1" locked="0" layoutInCell="1" allowOverlap="1">
+          <wp:anchor distT="0" distB="0" distL="114300" distR="114300" simplePos="0" relativeHeight="251662336" behindDoc="1" locked="0" layoutInCell="1" allowOverlap="1">
             <wp:simplePos x="0" y="0"/>
             <wp:positionH relativeFrom="column">
               <wp:posOffset>5013960</wp:posOffset>
@@ -2834,7 +2834,7 @@
           <w:sz w:val="24"/>
         </w:rPr>
         <w:drawing>
-          <wp:anchor distT="0" distB="0" distL="114300" distR="114300" simplePos="0" relativeHeight="251664384" behindDoc="1" locked="0" layoutInCell="1" allowOverlap="1">
+          <wp:anchor distT="0" distB="0" distL="114300" distR="114300" simplePos="0" relativeHeight="251663360" behindDoc="1" locked="0" layoutInCell="1" allowOverlap="1">
             <wp:simplePos x="0" y="0"/>
             <wp:positionH relativeFrom="column">
               <wp:posOffset>4953000</wp:posOffset>
@@ -3217,7 +3217,19 @@
         <w:rPr>
           <w:sz w:val="24"/>
         </w:rPr>
-        <w:t xml:space="preserve">s to lose connection with the server and close their local version without saving (assuming a version had been uploaded to the system), they would lose all their work up to the last upload point or all the work created since opening the file. </w:t>
+        <w:t>s to lose connection with the server and close their local version without saving (</w:t>
+      </w:r>
+      <w:r>
+        <w:rPr>
+          <w:sz w:val="24"/>
+        </w:rPr>
+        <w:t xml:space="preserve">with them </w:t>
+      </w:r>
+      <w:r>
+        <w:rPr>
+          <w:sz w:val="24"/>
+        </w:rPr>
+        <w:t xml:space="preserve">assuming a version had been uploaded to the system), they would lose all their work up to the last upload point or all the work created since opening the file. </w:t>
       </w:r>
     </w:p>
     <w:p>
@@ -3269,7 +3281,7 @@
         <w:rPr>
           <w:sz w:val="24"/>
         </w:rPr>
-        <w:t xml:space="preserve">The next strategic decision we made for the system </w:t>
+        <w:t xml:space="preserve">The next decision we made for the system </w:t>
       </w:r>
       <w:r>
         <w:rPr>
@@ -3287,7 +3299,31 @@
         <w:rPr>
           <w:sz w:val="24"/>
         </w:rPr>
-        <w:t xml:space="preserve"> what would happen should a conflict of uploads occur; this decision was made at a similar time to the first STRATEGY as when deciding what should happen when there was a conflict changed depending on whether there was a constant connection with the server or the manual upload that we settled on. </w:t>
+        <w:t xml:space="preserve"> what would happen should a conflict of uploads occur; this </w:t>
+      </w:r>
+      <w:r>
+        <w:rPr>
+          <w:sz w:val="24"/>
+        </w:rPr>
+        <w:t>choice</w:t>
+      </w:r>
+      <w:r>
+        <w:rPr>
+          <w:sz w:val="24"/>
+        </w:rPr>
+        <w:t xml:space="preserve"> was made at a similar time to the first </w:t>
+      </w:r>
+      <w:r>
+        <w:rPr>
+          <w:sz w:val="24"/>
+        </w:rPr>
+        <w:t>strategic decision</w:t>
+      </w:r>
+      <w:r>
+        <w:rPr>
+          <w:sz w:val="24"/>
+        </w:rPr>
+        <w:t xml:space="preserve"> as when deciding what should happen when there was a conflict changed depending on whether there was a constant connection with the server or the manual upload that we settled on. </w:t>
       </w:r>
       <w:r>
         <w:rPr>
@@ -3333,6 +3369,26 @@
         </w:rPr>
         <w:t xml:space="preserve">. </w:t>
       </w:r>
+      <w:r>
+        <w:rPr>
+          <w:sz w:val="24"/>
+        </w:rPr>
+        <w:t>This works by using the ‘</w:t>
+      </w:r>
+      <w:proofErr w:type="spellStart"/>
+      <w:r>
+        <w:rPr>
+          <w:sz w:val="24"/>
+        </w:rPr>
+        <w:t>rsync</w:t>
+      </w:r>
+      <w:proofErr w:type="spellEnd"/>
+      <w:r>
+        <w:rPr>
+          <w:sz w:val="24"/>
+        </w:rPr>
+        <w:t>’ algorithm, this will be further explained in the implementation section.</w:t>
+      </w:r>
     </w:p>
     <w:p>
       <w:pPr>
@@ -3363,20 +3419,20 @@
         <w:rPr>
           <w:sz w:val="24"/>
         </w:rPr>
-        <w:t xml:space="preserve">the team of people working on the project </w:t>
-      </w:r>
-      <w:r>
-        <w:rPr>
-          <w:sz w:val="24"/>
-        </w:rPr>
-        <w:t xml:space="preserve">who can then at this point decide if they want to commit the changes to the </w:t>
+        <w:t xml:space="preserve">the team of people working </w:t>
       </w:r>
       <w:r>
         <w:rPr>
           <w:sz w:val="24"/>
         </w:rPr>
         <w:lastRenderedPageBreak/>
-        <w:t>master copy.</w:t>
+        <w:t xml:space="preserve">on the project </w:t>
+      </w:r>
+      <w:r>
+        <w:rPr>
+          <w:sz w:val="24"/>
+        </w:rPr>
+        <w:t>who can then at this point decide if they want to commit the changes to the master copy.</w:t>
       </w:r>
       <w:r>
         <w:rPr>
@@ -3592,7 +3648,19 @@
         <w:rPr>
           <w:sz w:val="24"/>
         </w:rPr>
-        <w:t xml:space="preserve"> the files they have uploaded, this also means that if someone edits a document already on the system there will be a signature attached to this edit, allowing people to see who changed the document and when. Having user accounts also increases the security of the system as only authorised user will be able to access the database, it also allows us to implement locks on certain documents meaning an author could be able to decide on specific users that can edit a document. </w:t>
+        <w:t xml:space="preserve"> the files they have uploaded, this also means that if someone edits a document already on the system there will be a signature attached to this edit, allowing people to see who changed the document and when. Having user accounts also increases the security of the system as only authorised user will be able to access the database, it also allows us to </w:t>
+      </w:r>
+      <w:r>
+        <w:rPr>
+          <w:sz w:val="24"/>
+        </w:rPr>
+        <w:t xml:space="preserve">potentially </w:t>
+      </w:r>
+      <w:r>
+        <w:rPr>
+          <w:sz w:val="24"/>
+        </w:rPr>
+        <w:t xml:space="preserve">implement locks on certain documents meaning an author could be able to decide on specific users that can edit a document. </w:t>
       </w:r>
       <w:r>
         <w:rPr>
@@ -3662,7 +3730,14 @@
         <w:rPr>
           <w:sz w:val="24"/>
         </w:rPr>
-        <w:t xml:space="preserve">or search their files from a button on the application. When uploading an item, you will be able to add certain footnotes to give other people looking at the item a more information about what is in the folder / document. </w:t>
+        <w:t xml:space="preserve">or search their files from a button on the application. </w:t>
+      </w:r>
+      <w:r>
+        <w:rPr>
+          <w:sz w:val="24"/>
+        </w:rPr>
+        <w:lastRenderedPageBreak/>
+        <w:t xml:space="preserve">When uploading an item, you will be able to add certain footnotes to give other people looking at the item a more information about what is in the folder / document. </w:t>
       </w:r>
     </w:p>
     <w:p>
@@ -3676,9 +3751,14 @@
         <w:rPr>
           <w:sz w:val="24"/>
         </w:rPr>
-        <w:lastRenderedPageBreak/>
         <w:t>As we have decided to allow any document type to be uploaded to the system there will not be any function to edit documents directly on the system, as there is a vast number of file types that could be uploaded it wouldn’t be possible to implement something that could edit all types of files on this system. The decision not include online editing was agreed within the group to be a low priority and the concentration was to be placed on the core functionality of the system, something that this does not fall under.</w:t>
       </w:r>
+      <w:r>
+        <w:rPr>
+          <w:sz w:val="24"/>
+        </w:rPr>
+        <w:t xml:space="preserve"> This works by using a HTTP POST request.</w:t>
+      </w:r>
     </w:p>
     <w:p>
       <w:pPr>
@@ -3699,6 +3779,12 @@
         </w:rPr>
         <w:t xml:space="preserve">editing, is the download function. A user will be able browse all the files they have uploaded and any files that have been made available to see by all the users on the system. When they find the file, they want to download they will be able to inspect the document (read the information provided by uploader), then decide if they want to continue with downloading the item. The user will then be able to DECIDE where they want the file to be saved to. </w:t>
       </w:r>
+      <w:r>
+        <w:rPr>
+          <w:sz w:val="24"/>
+        </w:rPr>
+        <w:t>This works by using a HTTP GET request.</w:t>
+      </w:r>
     </w:p>
     <w:p>
       <w:pPr>
@@ -3727,6 +3813,91 @@
         </w:rPr>
         <w:t xml:space="preserve">There will also be the option for a user to delete a file from the system if they want to, a user may only delete a file that they have uploaded or edited as a user may accidentally delete another user’s work with a similar title. This may also be implemented with the access levels, meaning that if a user has a ‘manager’ account they may be able to delete all the files in the system as they are trusted to know what is and isn’t important. </w:t>
       </w:r>
+      <w:r>
+        <w:rPr>
+          <w:sz w:val="24"/>
+        </w:rPr>
+        <w:t>This works by using a HTTP DELETE request.</w:t>
+      </w:r>
+    </w:p>
+    <w:p>
+      <w:pPr>
+        <w:spacing w:line="240" w:lineRule="auto"/>
+        <w:rPr>
+          <w:sz w:val="24"/>
+        </w:rPr>
+      </w:pPr>
+      <w:r>
+        <w:rPr>
+          <w:sz w:val="24"/>
+        </w:rPr>
+        <w:t xml:space="preserve">We have designed the database to include 3 tables; User, Password and File. The User table will contain a list of usernames, the Password will contain a lift of passwords, the file table will contain information about the files on the system, this includes; size of file and name of file. Other file information is held on the SERVER, here you can see when the file was last updated as well as who uploaded the file. At the users end they can affect what is on the database by changing the name of the file and the file size will update according to what is in the file. This information has a bearing on how our synchronisation works, when deciding which file is to take precedence on the system it will look at what the most recent edited file and which file is the largest. </w:t>
+      </w:r>
+      <w:r>
+        <w:rPr>
+          <w:sz w:val="24"/>
+        </w:rPr>
+        <w:t>This works by using a HTTP PU</w:t>
+      </w:r>
+      <w:r>
+        <w:rPr>
+          <w:sz w:val="24"/>
+        </w:rPr>
+        <w:t>T</w:t>
+      </w:r>
+      <w:r>
+        <w:rPr>
+          <w:rStyle w:val="FootnoteReference"/>
+          <w:sz w:val="24"/>
+        </w:rPr>
+        <w:footnoteReference w:id="4"/>
+      </w:r>
+      <w:r>
+        <w:rPr>
+          <w:sz w:val="24"/>
+        </w:rPr>
+        <w:t xml:space="preserve"> request.</w:t>
+      </w:r>
+    </w:p>
+    <w:p>
+      <w:pPr>
+        <w:spacing w:line="240" w:lineRule="auto"/>
+        <w:rPr>
+          <w:sz w:val="32"/>
+        </w:rPr>
+      </w:pPr>
+    </w:p>
+    <w:p>
+      <w:pPr>
+        <w:spacing w:line="240" w:lineRule="auto"/>
+        <w:rPr>
+          <w:sz w:val="32"/>
+        </w:rPr>
+      </w:pPr>
+    </w:p>
+    <w:p>
+      <w:pPr>
+        <w:spacing w:line="240" w:lineRule="auto"/>
+        <w:rPr>
+          <w:sz w:val="32"/>
+        </w:rPr>
+      </w:pPr>
+    </w:p>
+    <w:p>
+      <w:pPr>
+        <w:spacing w:line="240" w:lineRule="auto"/>
+        <w:rPr>
+          <w:sz w:val="32"/>
+        </w:rPr>
+      </w:pPr>
+    </w:p>
+    <w:p>
+      <w:pPr>
+        <w:spacing w:line="240" w:lineRule="auto"/>
+        <w:rPr>
+          <w:sz w:val="32"/>
+        </w:rPr>
+      </w:pPr>
     </w:p>
     <w:p>
       <w:pPr>
@@ -3850,61 +4021,687 @@
           <w:sz w:val="32"/>
         </w:rPr>
         <w:lastRenderedPageBreak/>
-        <w:br w:type="page"/>
+        <w:t>Team Work</w:t>
       </w:r>
     </w:p>
     <w:p>
       <w:pPr>
         <w:spacing w:line="240" w:lineRule="auto"/>
         <w:rPr>
+          <w:rFonts w:cstheme="minorHAnsi"/>
+          <w:sz w:val="24"/>
+        </w:rPr>
+      </w:pPr>
+      <w:r>
+        <w:rPr>
+          <w:rFonts w:cstheme="minorHAnsi"/>
+          <w:sz w:val="24"/>
+        </w:rPr>
+        <w:t xml:space="preserve">Overall, the team worked well together with no major conflicts of personality </w:t>
+      </w:r>
+      <w:r>
+        <w:rPr>
+          <w:rFonts w:cstheme="minorHAnsi"/>
+          <w:sz w:val="24"/>
+        </w:rPr>
+        <w:t xml:space="preserve">or opinion in the way to handle the project, this can be attributed to a few reasons. One of the main reasons was that everyone wanted to achieve the same goal, as we soon came to realise this project is very large and complicated, which meant that no one person could complete the task successfully without the help from other members. </w:t>
+      </w:r>
+      <w:r>
+        <w:rPr>
+          <w:rFonts w:cstheme="minorHAnsi"/>
+          <w:sz w:val="24"/>
+        </w:rPr>
+        <w:t xml:space="preserve">This led us to agree to meet every week, enabling us to discuss what we </w:t>
+      </w:r>
+      <w:r>
+        <w:rPr>
+          <w:rFonts w:cstheme="minorHAnsi"/>
+          <w:sz w:val="24"/>
+        </w:rPr>
+        <w:t>tasks</w:t>
+      </w:r>
+      <w:r>
+        <w:rPr>
+          <w:rFonts w:cstheme="minorHAnsi"/>
+          <w:sz w:val="24"/>
+        </w:rPr>
+        <w:t xml:space="preserve"> needed completing in the next week as well as discussing the overall aims for the project. It was in one of these meetings towards the end of project one member expressed their concern of using the ‘</w:t>
+      </w:r>
+      <w:proofErr w:type="spellStart"/>
+      <w:r>
+        <w:rPr>
+          <w:rFonts w:cstheme="minorHAnsi"/>
+          <w:sz w:val="24"/>
+        </w:rPr>
+        <w:t>rsync</w:t>
+      </w:r>
+      <w:proofErr w:type="spellEnd"/>
+      <w:r>
+        <w:rPr>
+          <w:rFonts w:cstheme="minorHAnsi"/>
+          <w:sz w:val="24"/>
+        </w:rPr>
+        <w:t xml:space="preserve">’ algorithm with the web application. After hearing his reasoning, we decided to change from a website to a desktop application, this was a big change </w:t>
+      </w:r>
+      <w:r>
+        <w:rPr>
+          <w:rFonts w:cstheme="minorHAnsi"/>
+          <w:sz w:val="24"/>
+        </w:rPr>
+        <w:t>for both the front and back ends of the system and had we not worked efficiently as a team we would not have completed the project in the capacity we did. Although the functionality of the system is not as great as we would have originally liked, the synchronisation works as planned which we felt as a group was the most core feature of the system.</w:t>
+      </w:r>
+    </w:p>
+    <w:p>
+      <w:pPr>
+        <w:spacing w:line="240" w:lineRule="auto"/>
+        <w:rPr>
+          <w:rFonts w:ascii="CMR10" w:hAnsi="CMR10" w:cs="CMR10"/>
+          <w:sz w:val="24"/>
+        </w:rPr>
+      </w:pPr>
+      <w:r>
+        <w:rPr>
+          <w:rFonts w:cstheme="minorHAnsi"/>
+          <w:sz w:val="24"/>
+        </w:rPr>
+        <w:t xml:space="preserve">The main reason I think the team worked well was that if someone didn’t understand any part of the project, from GitHub to the </w:t>
+      </w:r>
+      <w:r>
+        <w:rPr>
+          <w:rFonts w:cstheme="minorHAnsi"/>
+          <w:sz w:val="24"/>
+        </w:rPr>
+        <w:t>logic</w:t>
+      </w:r>
+      <w:r>
+        <w:rPr>
+          <w:rFonts w:cstheme="minorHAnsi"/>
+          <w:sz w:val="24"/>
+        </w:rPr>
+        <w:t xml:space="preserve"> of our system, someone was readily available to help the person understand what they were struggling with. This could be over Facebook Messenger or in a face to face meeting, which are two of the tools we used to facilitate group work.</w:t>
+      </w:r>
+      <w:r>
+        <w:rPr>
+          <w:rFonts w:cstheme="minorHAnsi"/>
+          <w:sz w:val="24"/>
+        </w:rPr>
+        <w:t xml:space="preserve"> </w:t>
+      </w:r>
+      <w:r>
+        <w:rPr>
+          <w:rFonts w:ascii="CMR10" w:hAnsi="CMR10" w:cs="CMR10"/>
+          <w:sz w:val="24"/>
+        </w:rPr>
+        <w:t xml:space="preserve">There were a few occasions near the start of the project in which </w:t>
+      </w:r>
+      <w:proofErr w:type="spellStart"/>
+      <w:r>
+        <w:rPr>
+          <w:rFonts w:ascii="CMR10" w:hAnsi="CMR10" w:cs="CMR10"/>
+          <w:sz w:val="24"/>
+        </w:rPr>
+        <w:t>Yixin</w:t>
+      </w:r>
+      <w:proofErr w:type="spellEnd"/>
+      <w:r>
+        <w:rPr>
+          <w:rFonts w:ascii="CMR10" w:hAnsi="CMR10" w:cs="CMR10"/>
+          <w:sz w:val="24"/>
+        </w:rPr>
+        <w:t xml:space="preserve"> took time out of her day to meet with people to help them to get to grips with using GitHub and multiple occasions where Zack met with members to help them understand the logic </w:t>
+      </w:r>
+      <w:r>
+        <w:rPr>
+          <w:rFonts w:ascii="CMR10" w:hAnsi="CMR10" w:cs="CMR10"/>
+          <w:sz w:val="24"/>
+        </w:rPr>
+        <w:t>of the system and help them adapt their code to suit the logic.</w:t>
+      </w:r>
+    </w:p>
+    <w:p>
+      <w:pPr>
+        <w:spacing w:line="240" w:lineRule="auto"/>
+        <w:rPr>
+          <w:rFonts w:ascii="CMR10" w:hAnsi="CMR10" w:cs="CMR10"/>
+          <w:sz w:val="24"/>
+        </w:rPr>
+      </w:pPr>
+      <w:r>
+        <w:rPr>
+          <w:rFonts w:ascii="CMR10" w:hAnsi="CMR10" w:cs="CMR10"/>
+          <w:sz w:val="24"/>
+        </w:rPr>
+        <w:t xml:space="preserve">The main tool we used for version control was a GitHub repository, </w:t>
+      </w:r>
+      <w:r>
+        <w:rPr>
+          <w:rFonts w:ascii="CMR10" w:hAnsi="CMR10" w:cs="CMR10"/>
+          <w:sz w:val="24"/>
+        </w:rPr>
+        <w:t xml:space="preserve">as explained earlier GitHub has the best features to deal with computer code due to its ability for identifying </w:t>
+      </w:r>
+      <w:r>
+        <w:rPr>
+          <w:rFonts w:ascii="CMR10" w:hAnsi="CMR10" w:cs="CMR10"/>
+          <w:sz w:val="24"/>
+        </w:rPr>
+        <w:t xml:space="preserve">changes in multiple </w:t>
+      </w:r>
+      <w:r>
+        <w:rPr>
+          <w:rFonts w:ascii="CMR10" w:hAnsi="CMR10" w:cs="CMR10"/>
+          <w:sz w:val="24"/>
+        </w:rPr>
+        <w:t>user’s</w:t>
+      </w:r>
+      <w:r>
+        <w:rPr>
+          <w:rFonts w:ascii="CMR10" w:hAnsi="CMR10" w:cs="CMR10"/>
+          <w:sz w:val="24"/>
+        </w:rPr>
+        <w:t xml:space="preserve"> code and merge these into the master branch without much input from a ‘leader’ profile. </w:t>
+      </w:r>
+      <w:r>
+        <w:rPr>
+          <w:rFonts w:ascii="CMR10" w:hAnsi="CMR10" w:cs="CMR10"/>
+          <w:sz w:val="24"/>
+        </w:rPr>
+        <w:t>Although there was a learning curve when starting up with GitHub, which was eased by working as a team, the whole group and the project has benefited from the features that GitHub offers over the other file sharing systems.</w:t>
+      </w:r>
+    </w:p>
+    <w:p>
+      <w:pPr>
+        <w:spacing w:line="240" w:lineRule="auto"/>
+        <w:rPr>
+          <w:rFonts w:ascii="CMR10" w:hAnsi="CMR10" w:cs="CMR10"/>
+          <w:sz w:val="24"/>
+        </w:rPr>
+      </w:pPr>
+      <w:r>
+        <w:rPr>
+          <w:noProof/>
+        </w:rPr>
+        <mc:AlternateContent>
+          <mc:Choice Requires="wps">
+            <w:drawing>
+              <wp:anchor distT="0" distB="0" distL="114300" distR="114300" simplePos="0" relativeHeight="251668480" behindDoc="1" locked="0" layoutInCell="1" allowOverlap="1" wp14:anchorId="0EA1A8D6" wp14:editId="6AD6DBD4">
+                <wp:simplePos x="0" y="0"/>
+                <wp:positionH relativeFrom="column">
+                  <wp:posOffset>-429260</wp:posOffset>
+                </wp:positionH>
+                <wp:positionV relativeFrom="paragraph">
+                  <wp:posOffset>1489075</wp:posOffset>
+                </wp:positionV>
+                <wp:extent cx="6732270" cy="635"/>
+                <wp:effectExtent l="0" t="0" r="0" b="0"/>
+                <wp:wrapTight wrapText="bothSides">
+                  <wp:wrapPolygon edited="0">
+                    <wp:start x="0" y="0"/>
+                    <wp:lineTo x="0" y="21600"/>
+                    <wp:lineTo x="21600" y="21600"/>
+                    <wp:lineTo x="21600" y="0"/>
+                  </wp:wrapPolygon>
+                </wp:wrapTight>
+                <wp:docPr id="13" name="Text Box 13"/>
+                <wp:cNvGraphicFramePr/>
+                <a:graphic xmlns:a="http://schemas.openxmlformats.org/drawingml/2006/main">
+                  <a:graphicData uri="http://schemas.microsoft.com/office/word/2010/wordprocessingShape">
+                    <wps:wsp>
+                      <wps:cNvSpPr txBox="1"/>
+                      <wps:spPr>
+                        <a:xfrm>
+                          <a:off x="0" y="0"/>
+                          <a:ext cx="6732270" cy="635"/>
+                        </a:xfrm>
+                        <a:prstGeom prst="rect">
+                          <a:avLst/>
+                        </a:prstGeom>
+                        <a:solidFill>
+                          <a:prstClr val="white"/>
+                        </a:solidFill>
+                        <a:ln>
+                          <a:noFill/>
+                        </a:ln>
+                      </wps:spPr>
+                      <wps:txbx>
+                        <w:txbxContent>
+                          <w:p>
+                            <w:pPr>
+                              <w:pStyle w:val="Caption"/>
+                              <w:jc w:val="center"/>
+                              <w:rPr>
+                                <w:rFonts w:ascii="CMR10" w:hAnsi="CMR10" w:cs="CMR10"/>
+                                <w:noProof/>
+                                <w:sz w:val="24"/>
+                              </w:rPr>
+                            </w:pPr>
+                            <w:r>
+                              <w:t xml:space="preserve">Figure </w:t>
+                            </w:r>
+                            <w:fldSimple w:instr=" SEQ Figure \* ARABIC ">
+                              <w:r>
+                                <w:rPr>
+                                  <w:noProof/>
+                                </w:rPr>
+                                <w:t>1</w:t>
+                              </w:r>
+                            </w:fldSimple>
+                            <w:r>
+                              <w:t xml:space="preserve"> - A view inside our GitHub Repository</w:t>
+                            </w:r>
+                          </w:p>
+                        </w:txbxContent>
+                      </wps:txbx>
+                      <wps:bodyPr rot="0" spcFirstLastPara="0" vertOverflow="overflow" horzOverflow="overflow" vert="horz" wrap="square" lIns="0" tIns="0" rIns="0" bIns="0" numCol="1" spcCol="0" rtlCol="0" fromWordArt="0" anchor="t" anchorCtr="0" forceAA="0" compatLnSpc="1">
+                        <a:prstTxWarp prst="textNoShape">
+                          <a:avLst/>
+                        </a:prstTxWarp>
+                        <a:spAutoFit/>
+                      </wps:bodyPr>
+                    </wps:wsp>
+                  </a:graphicData>
+                </a:graphic>
+              </wp:anchor>
+            </w:drawing>
+          </mc:Choice>
+          <mc:Fallback>
+            <w:pict>
+              <v:shape w14:anchorId="0EA1A8D6" id="Text Box 13" o:spid="_x0000_s1029" type="#_x0000_t202" style="position:absolute;margin-left:-33.8pt;margin-top:117.25pt;width:530.1pt;height:.05pt;z-index:-251648000;visibility:visible;mso-wrap-style:square;mso-wrap-distance-left:9pt;mso-wrap-distance-top:0;mso-wrap-distance-right:9pt;mso-wrap-distance-bottom:0;mso-position-horizontal:absolute;mso-position-horizontal-relative:text;mso-position-vertical:absolute;mso-position-vertical-relative:text;v-text-anchor:top" o:gfxdata="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" stroked="f">
+                <v:textbox style="mso-fit-shape-to-text:t" inset="0,0,0,0">
+                  <w:txbxContent>
+                    <w:p>
+                      <w:pPr>
+                        <w:pStyle w:val="Caption"/>
+                        <w:jc w:val="center"/>
+                        <w:rPr>
+                          <w:rFonts w:ascii="CMR10" w:hAnsi="CMR10" w:cs="CMR10"/>
+                          <w:noProof/>
+                          <w:sz w:val="24"/>
+                        </w:rPr>
+                      </w:pPr>
+                      <w:r>
+                        <w:t xml:space="preserve">Figure </w:t>
+                      </w:r>
+                      <w:fldSimple w:instr=" SEQ Figure \* ARABIC ">
+                        <w:r>
+                          <w:rPr>
+                            <w:noProof/>
+                          </w:rPr>
+                          <w:t>1</w:t>
+                        </w:r>
+                      </w:fldSimple>
+                      <w:r>
+                        <w:t xml:space="preserve"> - A view inside our GitHub Repository</w:t>
+                      </w:r>
+                    </w:p>
+                  </w:txbxContent>
+                </v:textbox>
+                <w10:wrap type="tight"/>
+              </v:shape>
+            </w:pict>
+          </mc:Fallback>
+        </mc:AlternateContent>
+      </w:r>
+      <w:r>
+        <w:rPr>
+          <w:rFonts w:ascii="CMR10" w:hAnsi="CMR10" w:cs="CMR10"/>
+          <w:noProof/>
+          <w:sz w:val="24"/>
+        </w:rPr>
+        <mc:AlternateContent>
+          <mc:Choice Requires="wpg">
+            <w:drawing>
+              <wp:anchor distT="0" distB="0" distL="114300" distR="114300" simplePos="0" relativeHeight="251666432" behindDoc="0" locked="0" layoutInCell="1" allowOverlap="1">
+                <wp:simplePos x="0" y="0"/>
+                <wp:positionH relativeFrom="column">
+                  <wp:posOffset>-429491</wp:posOffset>
+                </wp:positionH>
+                <wp:positionV relativeFrom="paragraph">
+                  <wp:posOffset>5657</wp:posOffset>
+                </wp:positionV>
+                <wp:extent cx="6732328" cy="1426845"/>
+                <wp:effectExtent l="0" t="0" r="0" b="1905"/>
+                <wp:wrapTight wrapText="bothSides">
+                  <wp:wrapPolygon edited="0">
+                    <wp:start x="0" y="0"/>
+                    <wp:lineTo x="0" y="21340"/>
+                    <wp:lineTo x="8618" y="21340"/>
+                    <wp:lineTo x="21514" y="21052"/>
+                    <wp:lineTo x="21514" y="4037"/>
+                    <wp:lineTo x="8618" y="0"/>
+                    <wp:lineTo x="0" y="0"/>
+                  </wp:wrapPolygon>
+                </wp:wrapTight>
+                <wp:docPr id="12" name="Group 12"/>
+                <wp:cNvGraphicFramePr/>
+                <a:graphic xmlns:a="http://schemas.openxmlformats.org/drawingml/2006/main">
+                  <a:graphicData uri="http://schemas.microsoft.com/office/word/2010/wordprocessingGroup">
+                    <wpg:wgp>
+                      <wpg:cNvGrpSpPr/>
+                      <wpg:grpSpPr>
+                        <a:xfrm>
+                          <a:off x="0" y="0"/>
+                          <a:ext cx="6732328" cy="1426845"/>
+                          <a:chOff x="0" y="0"/>
+                          <a:chExt cx="6732328" cy="1426845"/>
+                        </a:xfrm>
+                      </wpg:grpSpPr>
+                      <pic:pic xmlns:pic="http://schemas.openxmlformats.org/drawingml/2006/picture">
+                        <pic:nvPicPr>
+                          <pic:cNvPr id="9" name="Picture 9"/>
+                          <pic:cNvPicPr>
+                            <a:picLocks noChangeAspect="1"/>
+                          </pic:cNvPicPr>
+                        </pic:nvPicPr>
+                        <pic:blipFill rotWithShape="1">
+                          <a:blip r:embed="rId14" cstate="print">
+                            <a:extLst>
+                              <a:ext uri="{28A0092B-C50C-407E-A947-70E740481C1C}">
+                                <a14:useLocalDpi xmlns:a14="http://schemas.microsoft.com/office/drawing/2010/main" val="0"/>
+                              </a:ext>
+                            </a:extLst>
+                          </a:blip>
+                          <a:srcRect l="16802" t="14398" r="18660" b="24365"/>
+                          <a:stretch/>
+                        </pic:blipFill>
+                        <pic:spPr bwMode="auto">
+                          <a:xfrm>
+                            <a:off x="0" y="0"/>
+                            <a:ext cx="2673350" cy="1426845"/>
+                          </a:xfrm>
+                          <a:prstGeom prst="rect">
+                            <a:avLst/>
+                          </a:prstGeom>
+                          <a:ln>
+                            <a:noFill/>
+                          </a:ln>
+                          <a:extLst>
+                            <a:ext uri="{53640926-AAD7-44D8-BBD7-CCE9431645EC}">
+                              <a14:shadowObscured xmlns:a14="http://schemas.microsoft.com/office/drawing/2010/main"/>
+                            </a:ext>
+                          </a:extLst>
+                        </pic:spPr>
+                      </pic:pic>
+                      <pic:pic xmlns:pic="http://schemas.openxmlformats.org/drawingml/2006/picture">
+                        <pic:nvPicPr>
+                          <pic:cNvPr id="11" name="Picture 11"/>
+                          <pic:cNvPicPr>
+                            <a:picLocks noChangeAspect="1"/>
+                          </pic:cNvPicPr>
+                        </pic:nvPicPr>
+                        <pic:blipFill rotWithShape="1">
+                          <a:blip r:embed="rId15" cstate="print">
+                            <a:extLst>
+                              <a:ext uri="{28A0092B-C50C-407E-A947-70E740481C1C}">
+                                <a14:useLocalDpi xmlns:a14="http://schemas.microsoft.com/office/drawing/2010/main" val="0"/>
+                              </a:ext>
+                            </a:extLst>
+                          </a:blip>
+                          <a:srcRect l="18011" t="33096" r="17572" b="32745"/>
+                          <a:stretch/>
+                        </pic:blipFill>
+                        <pic:spPr bwMode="auto">
+                          <a:xfrm>
+                            <a:off x="3041073" y="290946"/>
+                            <a:ext cx="3691255" cy="1101090"/>
+                          </a:xfrm>
+                          <a:prstGeom prst="rect">
+                            <a:avLst/>
+                          </a:prstGeom>
+                          <a:ln>
+                            <a:noFill/>
+                          </a:ln>
+                          <a:extLst>
+                            <a:ext uri="{53640926-AAD7-44D8-BBD7-CCE9431645EC}">
+                              <a14:shadowObscured xmlns:a14="http://schemas.microsoft.com/office/drawing/2010/main"/>
+                            </a:ext>
+                          </a:extLst>
+                        </pic:spPr>
+                      </pic:pic>
+                    </wpg:wgp>
+                  </a:graphicData>
+                </a:graphic>
+              </wp:anchor>
+            </w:drawing>
+          </mc:Choice>
+          <mc:Fallback>
+            <w:pict>
+              <v:group w14:anchorId="3781CC9C" id="Group 12" o:spid="_x0000_s1026" style="position:absolute;margin-left:-33.8pt;margin-top:.45pt;width:530.1pt;height:112.35pt;z-index:251666432" coordsize="67323,14268" o:gfxdata="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">
+                <v:shape id="Picture 9" o:spid="_x0000_s1027" type="#_x0000_t75" style="position:absolute;width:26733;height:14268;visibility:visible;mso-wrap-style:square" o:gfxdata="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">
+                  <v:imagedata r:id="rId16" o:title="" croptop="9436f" cropbottom="15968f" cropleft="11011f" cropright="12229f"/>
+                </v:shape>
+                <v:shape id="Picture 11" o:spid="_x0000_s1028" type="#_x0000_t75" style="position:absolute;left:30410;top:2909;width:36913;height:11011;visibility:visible;mso-wrap-style:square" o:gfxdata="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">
+                  <v:imagedata r:id="rId17" o:title="" croptop="21690f" cropbottom="21460f" cropleft="11804f" cropright="11516f"/>
+                </v:shape>
+                <w10:wrap type="tight"/>
+              </v:group>
+            </w:pict>
+          </mc:Fallback>
+        </mc:AlternateContent>
+      </w:r>
+    </w:p>
+    <w:p>
+      <w:pPr>
+        <w:spacing w:line="240" w:lineRule="auto"/>
+        <w:rPr>
+          <w:rFonts w:ascii="CMR10" w:hAnsi="CMR10" w:cs="CMR10"/>
+          <w:sz w:val="24"/>
+        </w:rPr>
+      </w:pPr>
+    </w:p>
+    <w:p>
+      <w:pPr>
+        <w:spacing w:line="240" w:lineRule="auto"/>
+        <w:rPr>
+          <w:rFonts w:ascii="CMR10" w:hAnsi="CMR10" w:cs="CMR10"/>
+          <w:sz w:val="24"/>
+        </w:rPr>
+      </w:pPr>
+    </w:p>
+    <w:p>
+      <w:pPr>
+        <w:spacing w:line="240" w:lineRule="auto"/>
+        <w:rPr>
+          <w:rFonts w:ascii="CMR10" w:hAnsi="CMR10" w:cs="CMR10"/>
+          <w:sz w:val="24"/>
+        </w:rPr>
+      </w:pPr>
+    </w:p>
+    <w:p>
+      <w:pPr>
+        <w:spacing w:line="240" w:lineRule="auto"/>
+        <w:rPr>
+          <w:rFonts w:ascii="CMR10" w:hAnsi="CMR10" w:cs="CMR10"/>
+          <w:sz w:val="24"/>
+        </w:rPr>
+      </w:pPr>
+    </w:p>
+    <w:p>
+      <w:pPr>
+        <w:spacing w:line="240" w:lineRule="auto"/>
+        <w:rPr>
+          <w:rFonts w:ascii="CMR10" w:hAnsi="CMR10" w:cs="CMR10"/>
+          <w:sz w:val="24"/>
+        </w:rPr>
+      </w:pPr>
+    </w:p>
+    <w:p>
+      <w:pPr>
+        <w:spacing w:line="240" w:lineRule="auto"/>
+        <w:rPr>
+          <w:rFonts w:ascii="CMR10" w:hAnsi="CMR10" w:cs="CMR10"/>
+          <w:sz w:val="24"/>
+        </w:rPr>
+      </w:pPr>
+    </w:p>
+    <w:p>
+      <w:pPr>
+        <w:spacing w:line="240" w:lineRule="auto"/>
+        <w:rPr>
+          <w:rFonts w:ascii="CMR10" w:hAnsi="CMR10" w:cs="CMR10"/>
+          <w:sz w:val="24"/>
+        </w:rPr>
+      </w:pPr>
+    </w:p>
+    <w:p>
+      <w:pPr>
+        <w:spacing w:line="240" w:lineRule="auto"/>
+        <w:rPr>
+          <w:rFonts w:ascii="CMR10" w:hAnsi="CMR10" w:cs="CMR10"/>
+          <w:sz w:val="24"/>
+        </w:rPr>
+      </w:pPr>
+      <w:r>
+        <w:rPr>
+          <w:rFonts w:ascii="CMR10" w:hAnsi="CMR10" w:cs="CMR10"/>
+          <w:sz w:val="24"/>
+        </w:rPr>
+        <w:t xml:space="preserve">When it came to </w:t>
+      </w:r>
+      <w:r>
+        <w:rPr>
+          <w:rFonts w:ascii="CMR10" w:hAnsi="CMR10" w:cs="CMR10"/>
+          <w:sz w:val="24"/>
+        </w:rPr>
+        <w:t>write</w:t>
+      </w:r>
+      <w:r>
+        <w:rPr>
+          <w:rFonts w:ascii="CMR10" w:hAnsi="CMR10" w:cs="CMR10"/>
+          <w:sz w:val="24"/>
+        </w:rPr>
+        <w:t xml:space="preserve"> the</w:t>
+      </w:r>
+      <w:r>
+        <w:rPr>
+          <w:rFonts w:ascii="CMR10" w:hAnsi="CMR10" w:cs="CMR10"/>
+          <w:sz w:val="24"/>
+        </w:rPr>
+        <w:t xml:space="preserve"> final</w:t>
+      </w:r>
+      <w:r>
+        <w:rPr>
+          <w:rFonts w:ascii="CMR10" w:hAnsi="CMR10" w:cs="CMR10"/>
+          <w:sz w:val="24"/>
+        </w:rPr>
+        <w:t xml:space="preserve"> report for the project there was a shared Google Drive folder set up for </w:t>
+      </w:r>
+      <w:r>
+        <w:rPr>
+          <w:rFonts w:ascii="CMR10" w:hAnsi="CMR10" w:cs="CMR10"/>
+          <w:sz w:val="24"/>
+        </w:rPr>
+        <w:t xml:space="preserve">people to collaborate on the word document, this was set up due to the online editing capabilities and being able to see the changes to the document in real time. </w:t>
+      </w:r>
+      <w:r>
+        <w:rPr>
+          <w:rFonts w:ascii="CMR10" w:hAnsi="CMR10" w:cs="CMR10"/>
+          <w:sz w:val="24"/>
+        </w:rPr>
+        <w:t>As the original document is written in Microsoft Word, this allowed the team member converting the document into Latex, to do so whenever the file was updated, another example of the team working well together.</w:t>
+      </w:r>
+    </w:p>
+    <w:p>
+      <w:pPr>
+        <w:spacing w:line="240" w:lineRule="auto"/>
+        <w:rPr>
+          <w:rFonts w:ascii="CMR10" w:hAnsi="CMR10" w:cs="CMR10"/>
+          <w:sz w:val="24"/>
+        </w:rPr>
+      </w:pPr>
+      <w:r>
+        <w:rPr>
+          <w:rFonts w:ascii="CMR10" w:hAnsi="CMR10" w:cs="CMR10"/>
+          <w:sz w:val="24"/>
+        </w:rPr>
+        <w:t xml:space="preserve">Another tool used was Facebook Messenger, this was used for asking questions, updating team members of progress, requesting help, etc. A useful tool in Facebook messenger is the polling feature, this was used on multiple occasions, in the example it is being used to decide on a day for a meeting. </w:t>
+      </w:r>
+    </w:p>
+    <w:p>
+      <w:pPr>
+        <w:spacing w:line="240" w:lineRule="auto"/>
+        <w:rPr>
+          <w:sz w:val="24"/>
+        </w:rPr>
+      </w:pPr>
+    </w:p>
+    <w:p>
+      <w:pPr>
+        <w:spacing w:line="480" w:lineRule="auto"/>
+        <w:rPr>
           <w:sz w:val="32"/>
         </w:rPr>
       </w:pPr>
-      <w:r>
+    </w:p>
+    <w:p>
+      <w:pPr>
+        <w:spacing w:line="480" w:lineRule="auto"/>
         <w:rPr>
           <w:sz w:val="32"/>
         </w:rPr>
-        <w:lastRenderedPageBreak/>
-        <w:t>Team Work</w:t>
-      </w:r>
-    </w:p>
-    <w:p>
-      <w:pPr>
-        <w:autoSpaceDE w:val="0"/>
-        <w:autoSpaceDN w:val="0"/>
-        <w:adjustRightInd w:val="0"/>
-        <w:spacing w:after="0" w:line="240" w:lineRule="auto"/>
-        <w:rPr>
-          <w:rFonts w:ascii="CMR10" w:hAnsi="CMR10" w:cs="CMR10"/>
-        </w:rPr>
-      </w:pPr>
-      <w:r>
-        <w:rPr>
-          <w:rFonts w:ascii="CMR10" w:hAnsi="CMR10" w:cs="CMR10"/>
-        </w:rPr>
-        <w:t>Describe how you worked together, including the tools and processes you</w:t>
-      </w:r>
-    </w:p>
-    <w:p>
-      <w:pPr>
-        <w:spacing w:line="240" w:lineRule="auto"/>
-        <w:rPr>
-          <w:rFonts w:ascii="CMR10" w:hAnsi="CMR10" w:cs="CMR10"/>
-        </w:rPr>
-      </w:pPr>
-      <w:r>
-        <w:rPr>
-          <w:rFonts w:ascii="CMR10" w:hAnsi="CMR10" w:cs="CMR10"/>
-        </w:rPr>
-        <w:t>used to facilitate group work.</w:t>
-      </w:r>
-    </w:p>
-    <w:p>
-      <w:pPr>
-        <w:spacing w:line="240" w:lineRule="auto"/>
-        <w:rPr>
-          <w:rFonts w:ascii="CMR10" w:hAnsi="CMR10" w:cs="CMR10"/>
-          <w:sz w:val="24"/>
+      </w:pPr>
+    </w:p>
+    <w:p>
+      <w:pPr>
+        <w:spacing w:line="480" w:lineRule="auto"/>
+        <w:rPr>
+          <w:sz w:val="32"/>
+        </w:rPr>
+      </w:pPr>
+    </w:p>
+    <w:p>
+      <w:pPr>
+        <w:spacing w:line="480" w:lineRule="auto"/>
+        <w:rPr>
+          <w:sz w:val="32"/>
+        </w:rPr>
+      </w:pPr>
+    </w:p>
+    <w:p>
+      <w:pPr>
+        <w:spacing w:line="480" w:lineRule="auto"/>
+        <w:rPr>
+          <w:sz w:val="32"/>
+        </w:rPr>
+      </w:pPr>
+    </w:p>
+    <w:p>
+      <w:pPr>
+        <w:spacing w:line="480" w:lineRule="auto"/>
+        <w:rPr>
+          <w:sz w:val="32"/>
+        </w:rPr>
+      </w:pPr>
+    </w:p>
+    <w:p>
+      <w:pPr>
+        <w:spacing w:line="480" w:lineRule="auto"/>
+        <w:rPr>
+          <w:sz w:val="32"/>
+        </w:rPr>
+      </w:pPr>
+    </w:p>
+    <w:p>
+      <w:pPr>
+        <w:spacing w:line="480" w:lineRule="auto"/>
+        <w:rPr>
+          <w:sz w:val="32"/>
+        </w:rPr>
+      </w:pPr>
+    </w:p>
+    <w:p>
+      <w:pPr>
+        <w:spacing w:line="480" w:lineRule="auto"/>
+        <w:rPr>
+          <w:sz w:val="32"/>
+        </w:rPr>
+      </w:pPr>
+    </w:p>
+    <w:p>
+      <w:pPr>
+        <w:spacing w:line="480" w:lineRule="auto"/>
+        <w:rPr>
+          <w:sz w:val="32"/>
         </w:rPr>
       </w:pPr>
       <w:bookmarkStart w:id="0" w:name="_GoBack"/>
@@ -3912,135 +4709,16 @@
     </w:p>
     <w:p>
       <w:pPr>
-        <w:spacing w:line="240" w:lineRule="auto"/>
-        <w:rPr>
-          <w:sz w:val="24"/>
-        </w:rPr>
-      </w:pPr>
-    </w:p>
-    <w:p>
-      <w:pPr>
         <w:spacing w:line="480" w:lineRule="auto"/>
         <w:rPr>
           <w:sz w:val="32"/>
         </w:rPr>
       </w:pPr>
-    </w:p>
-    <w:p>
-      <w:pPr>
-        <w:spacing w:line="480" w:lineRule="auto"/>
+      <w:r>
         <w:rPr>
           <w:sz w:val="32"/>
         </w:rPr>
-      </w:pPr>
-    </w:p>
-    <w:p>
-      <w:pPr>
-        <w:spacing w:line="480" w:lineRule="auto"/>
-        <w:rPr>
-          <w:sz w:val="32"/>
-        </w:rPr>
-      </w:pPr>
-    </w:p>
-    <w:p>
-      <w:pPr>
-        <w:spacing w:line="480" w:lineRule="auto"/>
-        <w:rPr>
-          <w:sz w:val="32"/>
-        </w:rPr>
-      </w:pPr>
-    </w:p>
-    <w:p>
-      <w:pPr>
-        <w:spacing w:line="480" w:lineRule="auto"/>
-        <w:rPr>
-          <w:sz w:val="32"/>
-        </w:rPr>
-      </w:pPr>
-    </w:p>
-    <w:p>
-      <w:pPr>
-        <w:spacing w:line="480" w:lineRule="auto"/>
-        <w:rPr>
-          <w:sz w:val="32"/>
-        </w:rPr>
-      </w:pPr>
-    </w:p>
-    <w:p>
-      <w:pPr>
-        <w:spacing w:line="480" w:lineRule="auto"/>
-        <w:rPr>
-          <w:sz w:val="32"/>
-        </w:rPr>
-      </w:pPr>
-    </w:p>
-    <w:p>
-      <w:pPr>
-        <w:spacing w:line="480" w:lineRule="auto"/>
-        <w:rPr>
-          <w:sz w:val="32"/>
-        </w:rPr>
-      </w:pPr>
-    </w:p>
-    <w:p>
-      <w:pPr>
-        <w:spacing w:line="480" w:lineRule="auto"/>
-        <w:rPr>
-          <w:sz w:val="32"/>
-        </w:rPr>
-      </w:pPr>
-    </w:p>
-    <w:p>
-      <w:pPr>
-        <w:spacing w:line="480" w:lineRule="auto"/>
-        <w:rPr>
-          <w:sz w:val="32"/>
-        </w:rPr>
-      </w:pPr>
-    </w:p>
-    <w:p>
-      <w:pPr>
-        <w:spacing w:line="480" w:lineRule="auto"/>
-        <w:rPr>
-          <w:sz w:val="32"/>
-        </w:rPr>
-      </w:pPr>
-    </w:p>
-    <w:p>
-      <w:pPr>
-        <w:spacing w:line="480" w:lineRule="auto"/>
-        <w:rPr>
-          <w:sz w:val="32"/>
-        </w:rPr>
-      </w:pPr>
-    </w:p>
-    <w:p>
-      <w:pPr>
-        <w:spacing w:line="480" w:lineRule="auto"/>
-        <w:rPr>
-          <w:sz w:val="32"/>
-        </w:rPr>
-      </w:pPr>
-    </w:p>
-    <w:p>
-      <w:pPr>
-        <w:spacing w:line="480" w:lineRule="auto"/>
-        <w:rPr>
-          <w:sz w:val="32"/>
-        </w:rPr>
-      </w:pPr>
-    </w:p>
-    <w:p>
-      <w:pPr>
-        <w:spacing w:line="480" w:lineRule="auto"/>
-        <w:rPr>
-          <w:sz w:val="32"/>
-        </w:rPr>
-      </w:pPr>
-      <w:r>
-        <w:rPr>
-          <w:sz w:val="32"/>
-        </w:rPr>
+        <w:lastRenderedPageBreak/>
         <w:t>Evaluation</w:t>
       </w:r>
     </w:p>
@@ -4186,8 +4864,8 @@
           <w:sz w:val="32"/>
         </w:rPr>
         <w:sectPr>
-          <w:headerReference w:type="default" r:id="rId14"/>
-          <w:footerReference w:type="default" r:id="rId15"/>
+          <w:headerReference w:type="default" r:id="rId18"/>
+          <w:footerReference w:type="default" r:id="rId19"/>
           <w:pgSz w:w="11906" w:h="16838"/>
           <w:pgMar w:top="1440" w:right="1440" w:bottom="1440" w:left="1440" w:header="708" w:footer="708" w:gutter="0"/>
           <w:cols w:space="708"/>
@@ -4253,7 +4931,7 @@
                     </pic:cNvPicPr>
                   </pic:nvPicPr>
                   <pic:blipFill>
-                    <a:blip r:embed="rId16">
+                    <a:blip r:embed="rId20">
                       <a:extLst>
                         <a:ext uri="{28A0092B-C50C-407E-A947-70E740481C1C}">
                           <a14:useLocalDpi xmlns:a14="http://schemas.microsoft.com/office/drawing/2010/main" val="0"/>
@@ -4854,6 +5532,40 @@
                   <w:noProof/>
                   <w:lang w:val="en-US"/>
                 </w:rPr>
+                <w:t xml:space="preserve">Tutorials Point. (2019). </w:t>
+              </w:r>
+              <w:r>
+                <w:rPr>
+                  <w:i/>
+                  <w:iCs/>
+                  <w:noProof/>
+                  <w:lang w:val="en-US"/>
+                </w:rPr>
+                <w:t>HTTP Requests</w:t>
+              </w:r>
+              <w:r>
+                <w:rPr>
+                  <w:noProof/>
+                  <w:lang w:val="en-US"/>
+                </w:rPr>
+                <w:t>. Retrieved from Tutorials Point: https://www.tutorialspoint.com/http/http_requests.htm</w:t>
+              </w:r>
+            </w:p>
+            <w:p>
+              <w:pPr>
+                <w:pStyle w:val="Bibliography"/>
+                <w:ind w:left="720" w:hanging="720"/>
+                <w:rPr>
+                  <w:noProof/>
+                  <w:lang w:val="en-US"/>
+                </w:rPr>
+              </w:pPr>
+              <w:r>
+                <w:rPr>
+                  <w:noProof/>
+                  <w:lang w:val="en-US"/>
+                </w:rPr>
+                <w:lastRenderedPageBreak/>
                 <w:t xml:space="preserve">Warren, T. (2018). </w:t>
               </w:r>
               <w:r>
@@ -4887,16 +5599,6 @@
         </w:sdt>
       </w:sdtContent>
     </w:sdt>
-    <w:p>
-      <w:pPr>
-        <w:tabs>
-          <w:tab w:val="left" w:pos="5208"/>
-        </w:tabs>
-        <w:rPr>
-          <w:sz w:val="24"/>
-        </w:rPr>
-      </w:pPr>
-    </w:p>
     <w:sectPr>
       <w:pgSz w:w="11906" w:h="16838"/>
       <w:pgMar w:top="1440" w:right="1440" w:bottom="1440" w:left="1440" w:header="709" w:footer="709" w:gutter="0"/>
@@ -5128,6 +5830,48 @@
               <w:noProof/>
             </w:rPr>
             <w:t>(One Drive Community, 2018)</w:t>
+          </w:r>
+          <w:r>
+            <w:fldChar w:fldCharType="end"/>
+          </w:r>
+        </w:sdtContent>
+      </w:sdt>
+    </w:p>
+  </w:footnote>
+  <w:footnote w:id="4">
+    <w:p>
+      <w:pPr>
+        <w:pStyle w:val="FootnoteText"/>
+      </w:pPr>
+      <w:r>
+        <w:rPr>
+          <w:rStyle w:val="FootnoteReference"/>
+        </w:rPr>
+        <w:footnoteRef/>
+      </w:r>
+      <w:r>
+        <w:t xml:space="preserve"> Information on HTTP requests available from Tutorials Point </w:t>
+      </w:r>
+      <w:sdt>
+        <w:sdtPr>
+          <w:id w:val="-637571132"/>
+          <w:citation/>
+        </w:sdtPr>
+        <w:sdtContent>
+          <w:r>
+            <w:fldChar w:fldCharType="begin"/>
+          </w:r>
+          <w:r>
+            <w:instrText xml:space="preserve"> CITATION Tut19 \l 2057 </w:instrText>
+          </w:r>
+          <w:r>
+            <w:fldChar w:fldCharType="separate"/>
+          </w:r>
+          <w:r>
+            <w:rPr>
+              <w:noProof/>
+            </w:rPr>
+            <w:t>(Tutorials Point, 2019)</w:t>
           </w:r>
           <w:r>
             <w:fldChar w:fldCharType="end"/>
@@ -7236,11 +7980,26 @@
     <b:URL>https://onedrive.uservoice.com/forums/913528-onedrive-on-the-web/suggestions/33208225-onedrive-web-always-stalls-hangs-after-uploading-f</b:URL>
     <b:RefOrder>15</b:RefOrder>
   </b:Source>
+  <b:Source>
+    <b:Tag>Tut19</b:Tag>
+    <b:SourceType>InternetSite</b:SourceType>
+    <b:Guid>{786BA9F5-96D4-4C34-96C6-C54A1109FA49}</b:Guid>
+    <b:Author>
+      <b:Author>
+        <b:Corporate>Tutorials Point</b:Corporate>
+      </b:Author>
+    </b:Author>
+    <b:Title>HTTP Requests</b:Title>
+    <b:InternetSiteTitle>Tutorials Point</b:InternetSiteTitle>
+    <b:Year>2019</b:Year>
+    <b:URL>https://www.tutorialspoint.com/http/http_requests.htm</b:URL>
+    <b:RefOrder>16</b:RefOrder>
+  </b:Source>
 </b:Sources>
 </file>
 
 <file path=customXml/itemProps1.xml><?xml version="1.0" encoding="utf-8"?>
-<ds:datastoreItem xmlns:ds="http://schemas.openxmlformats.org/officeDocument/2006/customXml" ds:itemID="{9A8D9AFE-A5C2-487B-99DF-BFD3590777AB}">
+<ds:datastoreItem xmlns:ds="http://schemas.openxmlformats.org/officeDocument/2006/customXml" ds:itemID="{66455737-F355-405B-898E-D1B5B38A95F3}">
   <ds:schemaRefs>
     <ds:schemaRef ds:uri="http://schemas.openxmlformats.org/officeDocument/2006/bibliography"/>
   </ds:schemaRefs>

</xml_diff>